<commit_message>
CN ACK_TIMER issue in selective
</commit_message>
<xml_diff>
--- a/computer networks/Lab1-2018(Win+Linux)/实验报告.docx
+++ b/computer networks/Lab1-2018(Win+Linux)/实验报告.docx
@@ -6528,7 +6528,7 @@
               <w:spacing w:line="280" w:lineRule="exact"/>
               <w:jc w:val="left"/>
               <w:rPr>
-                <w:rFonts w:ascii="Verdana" w:eastAsia="宋体" w:hAnsi="Verdana" w:cs="宋体"/>
+                <w:rFonts w:ascii="Verdana" w:eastAsia="宋体" w:hAnsi="Verdana" w:cs="宋体" w:hint="eastAsia"/>
                 <w:szCs w:val="21"/>
                 <w:lang w:val="pt-BR"/>
               </w:rPr>
@@ -6539,7 +6539,15 @@
                 <w:szCs w:val="21"/>
                 <w:lang w:val="pt-BR"/>
               </w:rPr>
-              <w:t>57.76%</w:t>
+              <w:t>5</w:t>
+            </w:r>
+            <w:r>
+              <w:rPr>
+                <w:rFonts w:ascii="Verdana" w:eastAsia="宋体" w:hAnsi="Verdana" w:cs="宋体"/>
+                <w:szCs w:val="21"/>
+                <w:lang w:val="pt-BR"/>
+              </w:rPr>
+              <w:t>7.74%</w:t>
             </w:r>
           </w:p>
         </w:tc>
@@ -6568,11 +6576,19 @@
             </w:pPr>
             <w:r>
               <w:rPr>
+                <w:rFonts w:ascii="Verdana" w:eastAsia="宋体" w:hAnsi="Verdana" w:cs="宋体" w:hint="eastAsia"/>
+                <w:szCs w:val="21"/>
+                <w:lang w:val="pt-BR"/>
+              </w:rPr>
+              <w:t>9</w:t>
+            </w:r>
+            <w:r>
+              <w:rPr>
                 <w:rFonts w:ascii="Verdana" w:eastAsia="宋体" w:hAnsi="Verdana" w:cs="宋体"/>
                 <w:szCs w:val="21"/>
                 <w:lang w:val="pt-BR"/>
               </w:rPr>
-              <w:t>96.59%</w:t>
+              <w:t>6.60%</w:t>
             </w:r>
           </w:p>
         </w:tc>
@@ -6796,7 +6812,15 @@
                 <w:szCs w:val="21"/>
                 <w:lang w:val="pt-BR"/>
               </w:rPr>
-              <w:t>55.91%</w:t>
+              <w:t>5</w:t>
+            </w:r>
+            <w:r>
+              <w:rPr>
+                <w:rFonts w:ascii="Verdana" w:eastAsia="宋体" w:hAnsi="Verdana" w:cs="宋体"/>
+                <w:szCs w:val="21"/>
+                <w:lang w:val="pt-BR"/>
+              </w:rPr>
+              <w:t>6.70%</w:t>
             </w:r>
           </w:p>
         </w:tc>
@@ -6823,11 +6847,17 @@
             </w:pPr>
             <w:r>
               <w:rPr>
+                <w:rFonts w:ascii="Verdana" w:eastAsia="宋体" w:hAnsi="Verdana" w:cs="宋体" w:hint="eastAsia"/>
+                <w:szCs w:val="21"/>
+              </w:rPr>
+              <w:t>9</w:t>
+            </w:r>
+            <w:r>
+              <w:rPr>
                 <w:rFonts w:ascii="Verdana" w:eastAsia="宋体" w:hAnsi="Verdana" w:cs="宋体"/>
                 <w:szCs w:val="21"/>
-                <w:lang w:val="pt-BR"/>
-              </w:rPr>
-              <w:t>94.09%</w:t>
+              </w:rPr>
+              <w:t>2.14%</w:t>
             </w:r>
           </w:p>
         </w:tc>
@@ -7064,7 +7094,15 @@
                 <w:szCs w:val="21"/>
                 <w:lang w:val="pt-BR"/>
               </w:rPr>
-              <w:t>96.59%</w:t>
+              <w:t>9</w:t>
+            </w:r>
+            <w:r>
+              <w:rPr>
+                <w:rFonts w:ascii="Verdana" w:eastAsia="宋体" w:hAnsi="Verdana" w:cs="宋体"/>
+                <w:szCs w:val="21"/>
+                <w:lang w:val="pt-BR"/>
+              </w:rPr>
+              <w:t>6.59%</w:t>
             </w:r>
           </w:p>
         </w:tc>
@@ -7092,11 +7130,19 @@
             </w:pPr>
             <w:r>
               <w:rPr>
+                <w:rFonts w:ascii="Verdana" w:eastAsia="宋体" w:hAnsi="Verdana" w:cs="宋体" w:hint="eastAsia"/>
+                <w:szCs w:val="21"/>
+                <w:lang w:val="pt-BR"/>
+              </w:rPr>
+              <w:t>9</w:t>
+            </w:r>
+            <w:r>
+              <w:rPr>
                 <w:rFonts w:ascii="Verdana" w:eastAsia="宋体" w:hAnsi="Verdana" w:cs="宋体"/>
                 <w:szCs w:val="21"/>
                 <w:lang w:val="pt-BR"/>
               </w:rPr>
-              <w:t>96.60%</w:t>
+              <w:t>6.58%</w:t>
             </w:r>
           </w:p>
         </w:tc>
@@ -7292,7 +7338,15 @@
                 <w:szCs w:val="21"/>
                 <w:lang w:val="pt-BR"/>
               </w:rPr>
-              <w:t>94.74%</w:t>
+              <w:t>9</w:t>
+            </w:r>
+            <w:r>
+              <w:rPr>
+                <w:rFonts w:ascii="Verdana" w:eastAsia="宋体" w:hAnsi="Verdana" w:cs="宋体"/>
+                <w:szCs w:val="21"/>
+                <w:lang w:val="pt-BR"/>
+              </w:rPr>
+              <w:t>3.13%</w:t>
             </w:r>
           </w:p>
         </w:tc>
@@ -7320,11 +7374,19 @@
             </w:pPr>
             <w:r>
               <w:rPr>
+                <w:rFonts w:ascii="Verdana" w:eastAsia="宋体" w:hAnsi="Verdana" w:cs="宋体" w:hint="eastAsia"/>
+                <w:szCs w:val="21"/>
+                <w:lang w:val="pt-BR"/>
+              </w:rPr>
+              <w:t>9</w:t>
+            </w:r>
+            <w:r>
+              <w:rPr>
                 <w:rFonts w:ascii="Verdana" w:eastAsia="宋体" w:hAnsi="Verdana" w:cs="宋体"/>
                 <w:szCs w:val="21"/>
                 <w:lang w:val="pt-BR"/>
               </w:rPr>
-              <w:t>94.03%</w:t>
+              <w:t>3.26%</w:t>
             </w:r>
           </w:p>
         </w:tc>
@@ -7566,7 +7628,15 @@
                 <w:szCs w:val="21"/>
                 <w:lang w:val="pt-BR"/>
               </w:rPr>
-              <w:t>64.40%</w:t>
+              <w:t>6</w:t>
+            </w:r>
+            <w:r>
+              <w:rPr>
+                <w:rFonts w:ascii="Verdana" w:eastAsia="宋体" w:hAnsi="Verdana" w:cs="宋体"/>
+                <w:szCs w:val="21"/>
+                <w:lang w:val="pt-BR"/>
+              </w:rPr>
+              <w:t>4.73%</w:t>
             </w:r>
           </w:p>
         </w:tc>
@@ -7588,29 +7658,32 @@
               <w:spacing w:line="280" w:lineRule="exact"/>
               <w:jc w:val="left"/>
               <w:rPr>
-                <w:rFonts w:ascii="Verdana" w:eastAsia="宋体" w:hAnsi="Verdana" w:cs="宋体"/>
+                <w:rFonts w:ascii="Verdana" w:eastAsia="宋体" w:hAnsi="Verdana" w:cs="宋体" w:hint="eastAsia"/>
                 <w:szCs w:val="21"/>
                 <w:lang w:val="pt-BR"/>
               </w:rPr>
             </w:pPr>
             <w:r>
               <w:rPr>
+                <w:rFonts w:ascii="Verdana" w:eastAsia="宋体" w:hAnsi="Verdana" w:cs="宋体" w:hint="eastAsia"/>
+                <w:szCs w:val="21"/>
+                <w:lang w:val="pt-BR"/>
+              </w:rPr>
+              <w:t>6</w:t>
+            </w:r>
+            <w:r>
+              <w:rPr>
                 <w:rFonts w:ascii="Verdana" w:eastAsia="宋体" w:hAnsi="Verdana" w:cs="宋体"/>
                 <w:szCs w:val="21"/>
                 <w:lang w:val="pt-BR"/>
               </w:rPr>
-              <w:t>62.40%</w:t>
+              <w:t>3.95%</w:t>
             </w:r>
           </w:p>
         </w:tc>
       </w:tr>
     </w:tbl>
     <w:p>
-      <w:pPr>
-        <w:rPr>
-          <w:lang w:val="pt-BR"/>
-        </w:rPr>
-      </w:pPr>
       <w:r>
         <w:rPr>
           <w:rFonts w:hint="eastAsia"/>
@@ -7625,8 +7698,6 @@
         </w:rPr>
         <w:t>不大。</w:t>
       </w:r>
-      <w:bookmarkStart w:id="0" w:name="_GoBack"/>
-      <w:bookmarkEnd w:id="0"/>
     </w:p>
     <w:p>
       <w:pPr>
@@ -7685,7 +7756,21 @@
           <w:rFonts w:hint="eastAsia"/>
           <w:lang w:val="pt-BR"/>
         </w:rPr>
-        <w:t>我的程序在表3中给出的几种测试情况中表现良好，全部成功。性能与给定的参考数据相比各有千秋，除了高误码率洪水环境下与给定数据的42.0，73.6相比有较大差距外（我两个站点的数据比较平衡，算起线路利用率平均值的话，还是我高一些的），其他测试条件下都是低利用率数据优于参考数据较多，高利用率数据落后参考数据很少，可以说我的程序还是相对高效的</w:t>
+        <w:t>我的程序在表3中给出的几种测试情况中表现良好，全部成功。性能与给定的参考数据相比各有千秋，除了高误码率洪水环境下与给定数据的42.0，73.6相比有较大差距外（我两个站点的数据比较平衡，算起线路利用率平均值的话，还是我高一些的），其他测试条件下</w:t>
+      </w:r>
+      <w:r>
+        <w:rPr>
+          <w:rFonts w:hint="eastAsia"/>
+          <w:lang w:val="pt-BR"/>
+        </w:rPr>
+        <w:t>与参考数据相差不大</w:t>
+      </w:r>
+      <w:r>
+        <w:rPr>
+          <w:rFonts w:hint="eastAsia"/>
+          <w:lang w:val="pt-BR"/>
+        </w:rPr>
+        <w:t>，可以说我的程序还是相对高效的</w:t>
       </w:r>
     </w:p>
     <w:p>
@@ -8469,6 +8554,13 @@
           <w:rFonts w:hint="eastAsia"/>
           <w:lang w:val="pt-BR"/>
         </w:rPr>
+        <w:t>（4）</w:t>
+      </w:r>
+      <w:r>
+        <w:rPr>
+          <w:rFonts w:hint="eastAsia"/>
+          <w:lang w:val="pt-BR"/>
+        </w:rPr>
         <w:t>作为函数参数。前者是事件编号，是一个10以内的数字，这导致我的A</w:t>
       </w:r>
       <w:r>
@@ -8482,23 +8574,23 @@
           <w:rFonts w:hint="eastAsia"/>
           <w:lang w:val="pt-BR"/>
         </w:rPr>
-        <w:t>定时器疯狂超时，线路利用率很低。后来被我发现了。还有一个</w:t>
-      </w:r>
-      <w:proofErr w:type="gramStart"/>
-      <w:r>
-        <w:rPr>
-          <w:rFonts w:hint="eastAsia"/>
-          <w:lang w:val="pt-BR"/>
-        </w:rPr>
-        <w:t>是短帧的</w:t>
-      </w:r>
-      <w:proofErr w:type="gramEnd"/>
-      <w:r>
-        <w:rPr>
-          <w:rFonts w:hint="eastAsia"/>
-          <w:lang w:val="pt-BR"/>
-        </w:rPr>
-        <w:t>实现上，之前是3个字节，只是去掉了数据字段，后来发现seq也是不需要的，可以节省一个字节。</w:t>
+        <w:t>定时器疯狂超时</w:t>
+      </w:r>
+      <w:r>
+        <w:rPr>
+          <w:rFonts w:hint="eastAsia"/>
+          <w:lang w:val="pt-BR"/>
+        </w:rPr>
+        <w:t>。</w:t>
+      </w:r>
+      <w:bookmarkStart w:id="0" w:name="_GoBack"/>
+      <w:bookmarkEnd w:id="0"/>
+      <w:r>
+        <w:rPr>
+          <w:rFonts w:hint="eastAsia"/>
+          <w:lang w:val="pt-BR"/>
+        </w:rPr>
+        <w:t>还有一个是短帧的实现上，之前是3个字节，只是去掉了数据字段，后来发现seq也是不需要的，可以节省一个字节。</w:t>
       </w:r>
     </w:p>
     <w:p>

</xml_diff>